<commit_message>
centrally defined styles cover
</commit_message>
<xml_diff>
--- a/test.docx
+++ b/test.docx
@@ -4,19 +4,13 @@
   <w:body>
     <w:p>
       <w:pPr>
-        <w:jc w:val="center">
-                </w:jc>
+        <w:pStyle w:val="fuck">
+                </w:pStyle>
       </w:pPr>
       <w:r>
         <w:rPr>
-          <w:sz w:val="24">
-                    </w:sz>
-          <w:szCs w:val="24">
-                    </w:szCs>
-          <w:rFonts w:ascii="Arial" w:cs="Arial" w:eastAsia="Arial" w:hAnsi="Arial">
-                    </w:rFonts>
-        </w:rPr>
-        <w:t xml:space="preserve">Etecvav</w:t>
+                </w:rPr>
+        <w:t xml:space="preserve">ETEC Vasco Antônio Venchiarutti</w:t>
       </w:r>
     </w:p>
     <w:sectPr>
@@ -326,5 +320,12 @@
     <w:uiPriority w:val="99"/>
     <w:semiHidden/>
   </w:style>
+  <w:style w:type="paragraph" w:styleId="fuck">
+    <w:pPr/>
+    <w:rPr>
+      <w:sz w:val="50"/>
+      <w:szCs w:val="50"/>
+    </w:rPr>
+  </w:style>
 </w:styles>
 </file>
</xml_diff>

<commit_message>
default and word cover style
</commit_message>
<xml_diff>
--- a/test.docx
+++ b/test.docx
@@ -2,17 +2,6 @@
 <file path=word/document.xml><?xml version="1.0" encoding="utf-8"?>
 <w:document xmlns:wpc="http://schemas.microsoft.com/office/word/2010/wordprocessingCanvas" xmlns:mc="http://schemas.openxmlformats.org/markup-compatibility/2006" xmlns:o="urn:schemas-microsoft-com:office:office" xmlns:r="http://schemas.openxmlformats.org/officeDocument/2006/relationships" xmlns:m="http://schemas.openxmlformats.org/officeDocument/2006/math" xmlns:v="urn:schemas-microsoft-com:vml" xmlns:wp14="http://schemas.microsoft.com/office/word/2010/wordprocessingDrawing" xmlns:wp="http://schemas.openxmlformats.org/drawingml/2006/wordprocessingDrawing" xmlns:w10="urn:schemas-microsoft-com:office:word" xmlns:w="http://schemas.openxmlformats.org/wordprocessingml/2006/main" xmlns:w14="http://schemas.microsoft.com/office/word/2010/wordml" xmlns:w15="http://schemas.microsoft.com/office/word/2012/wordml" xmlns:wpg="http://schemas.microsoft.com/office/word/2010/wordprocessingGroup" xmlns:wpi="http://schemas.microsoft.com/office/word/2010/wordprocessingInk" xmlns:wne="http://schemas.microsoft.com/office/word/2006/wordml" xmlns:wps="http://schemas.microsoft.com/office/word/2010/wordprocessingShape" mc:Ignorable="w14 w15 wp14">
   <w:body>
-    <w:p>
-      <w:pPr>
-        <w:pStyle w:val="cover">
-                </w:pStyle>
-      </w:pPr>
-      <w:r>
-        <w:rPr>
-                </w:rPr>
-        <w:t xml:space="preserve">ETEC Vasco Antônio Venchiarutti</w:t>
-      </w:r>
-    </w:p>
     <w:p>
       <w:pPr>
         <w:pStyle w:val="cover">
@@ -331,16 +320,22 @@
     <w:uiPriority w:val="99"/>
     <w:semiHidden/>
   </w:style>
+  <w:style w:type="paragraph" w:styleId="default">
+    <w:pPr>
+      <w:spacing w:line="360"/>
+    </w:pPr>
+    <w:rPr>
+      <w:sz w:val="24"/>
+      <w:szCs w:val="24"/>
+      <w:rFonts w:ascii="Arial" w:cs="Arial" w:eastAsia="Arial" w:hAnsi="Arial"/>
+    </w:rPr>
+  </w:style>
   <w:style w:type="paragraph" w:styleId="cover">
     <w:pPr>
       <w:jc w:val="center"/>
-      <w:spacing w:line="300"/>
     </w:pPr>
-    <w:rPr>
-      <w:sz w:val="24"/>
-      <w:szCs w:val="24"/>
-      <w:caps w:val="true"/>
-    </w:rPr>
+    <w:rPr/>
+    <w:basedOn w:val="default"/>
   </w:style>
 </w:styles>
 </file>
</xml_diff>

<commit_message>
project title and subTitle
</commit_message>
<xml_diff>
--- a/test.docx
+++ b/test.docx
@@ -81,6 +81,124 @@
         <w:rPr>
                 </w:rPr>
         <w:t xml:space="preserve">Vinícius</w:t>
+      </w:r>
+    </w:p>
+    <w:p>
+      <w:pPr>
+        <w:pStyle w:val="cover">
+                </w:pStyle>
+      </w:pPr>
+      <w:r>
+        <w:rPr>
+                </w:rPr>
+        <w:t xml:space="preserve">
+                </w:t>
+      </w:r>
+    </w:p>
+    <w:p>
+      <w:pPr>
+        <w:pStyle w:val="cover">
+                </w:pStyle>
+      </w:pPr>
+      <w:r>
+        <w:rPr>
+                </w:rPr>
+        <w:t xml:space="preserve">
+                </w:t>
+      </w:r>
+    </w:p>
+    <w:p>
+      <w:pPr>
+        <w:pStyle w:val="cover">
+                </w:pStyle>
+      </w:pPr>
+      <w:r>
+        <w:rPr>
+                </w:rPr>
+        <w:t xml:space="preserve">
+                </w:t>
+      </w:r>
+    </w:p>
+    <w:p>
+      <w:pPr>
+        <w:pStyle w:val="cover">
+                </w:pStyle>
+      </w:pPr>
+      <w:r>
+        <w:rPr>
+                </w:rPr>
+        <w:t xml:space="preserve">
+                </w:t>
+      </w:r>
+    </w:p>
+    <w:p>
+      <w:pPr>
+        <w:pStyle w:val="cover">
+                </w:pStyle>
+      </w:pPr>
+      <w:r>
+        <w:rPr>
+                </w:rPr>
+        <w:t xml:space="preserve">
+                </w:t>
+      </w:r>
+    </w:p>
+    <w:p>
+      <w:pPr>
+        <w:pStyle w:val="cover">
+                </w:pStyle>
+      </w:pPr>
+      <w:r>
+        <w:rPr>
+                </w:rPr>
+        <w:t xml:space="preserve">
+                </w:t>
+      </w:r>
+    </w:p>
+    <w:p>
+      <w:pPr>
+        <w:pStyle w:val="cover">
+                </w:pStyle>
+      </w:pPr>
+      <w:r>
+        <w:rPr>
+                </w:rPr>
+        <w:t xml:space="preserve">
+                </w:t>
+      </w:r>
+    </w:p>
+    <w:p>
+      <w:pPr>
+        <w:pStyle w:val="cover">
+                </w:pStyle>
+      </w:pPr>
+      <w:r>
+        <w:rPr>
+                </w:rPr>
+        <w:t xml:space="preserve">
+                </w:t>
+      </w:r>
+    </w:p>
+    <w:p>
+      <w:pPr>
+        <w:pStyle w:val="coverBold">
+                </w:pStyle>
+      </w:pPr>
+      <w:r>
+        <w:rPr>
+                </w:rPr>
+        <w:t xml:space="preserve">Título</w:t>
+      </w:r>
+    </w:p>
+    <w:p>
+      <w:pPr>
+        <w:pStyle w:val="coverBold">
+                </w:pStyle>
+      </w:pPr>
+      <w:r>
+        <w:rPr>
+                </w:rPr>
+        <w:t xml:space="preserve">SubTítulo</w:t>
       </w:r>
     </w:p>
     <w:sectPr>
@@ -409,5 +527,14 @@
     </w:rPr>
     <w:basedOn w:val="default"/>
   </w:style>
+  <w:style w:type="paragraph" w:styleId="coverBold">
+    <w:pPr>
+      <w:jc w:val="center"/>
+    </w:pPr>
+    <w:rPr>
+      <w:b w:val="true"/>
+    </w:rPr>
+    <w:basedOn w:val="default"/>
+  </w:style>
 </w:styles>
 </file>
</xml_diff>